<commit_message>
only interrogated people + breaking the ice
</commit_message>
<xml_diff>
--- a/stalker-en.docx
+++ b/stalker-en.docx
@@ -780,12 +780,16 @@
         <w:spacing w:after="60"/>
         <w:rPr>
           <w:rStyle w:val="hps"/>
+          <w:sz w:val="22"/>
+          <w:szCs w:val="22"/>
           <w:lang w:val="en"/>
         </w:rPr>
       </w:pPr>
       <w:r>
         <w:rPr>
           <w:rStyle w:val="hps"/>
+          <w:sz w:val="22"/>
+          <w:szCs w:val="22"/>
           <w:lang w:val="en"/>
         </w:rPr>
         <w:t>Preparation</w:t>
@@ -1034,6 +1038,8 @@
         <w:pStyle w:val="Sous-titre"/>
         <w:spacing w:after="60"/>
         <w:rPr>
+          <w:sz w:val="22"/>
+          <w:szCs w:val="22"/>
           <w:lang w:val="en"/>
         </w:rPr>
       </w:pPr>
@@ -1047,6 +1053,8 @@
       <w:r>
         <w:rPr>
           <w:rStyle w:val="hps"/>
+          <w:sz w:val="22"/>
+          <w:szCs w:val="22"/>
           <w:lang w:val="en"/>
         </w:rPr>
         <w:lastRenderedPageBreak/>
@@ -1054,32 +1062,42 @@
       </w:r>
       <w:r>
         <w:rPr>
-          <w:lang w:val="en"/>
-        </w:rPr>
-        <w:t xml:space="preserve"> </w:t>
-      </w:r>
-      <w:r>
-        <w:rPr>
-          <w:rStyle w:val="hps"/>
+          <w:sz w:val="22"/>
+          <w:szCs w:val="22"/>
+          <w:lang w:val="en"/>
+        </w:rPr>
+        <w:t xml:space="preserve"> </w:t>
+      </w:r>
+      <w:r>
+        <w:rPr>
+          <w:rStyle w:val="hps"/>
+          <w:sz w:val="22"/>
+          <w:szCs w:val="22"/>
           <w:lang w:val="en"/>
         </w:rPr>
         <w:t>I -</w:t>
       </w:r>
       <w:r>
         <w:rPr>
-          <w:lang w:val="en"/>
-        </w:rPr>
-        <w:t xml:space="preserve"> </w:t>
-      </w:r>
-      <w:r>
-        <w:rPr>
-          <w:rStyle w:val="hps"/>
+          <w:sz w:val="22"/>
+          <w:szCs w:val="22"/>
+          <w:lang w:val="en"/>
+        </w:rPr>
+        <w:t xml:space="preserve"> </w:t>
+      </w:r>
+      <w:r>
+        <w:rPr>
+          <w:rStyle w:val="hps"/>
+          <w:sz w:val="22"/>
+          <w:szCs w:val="22"/>
           <w:lang w:val="en"/>
         </w:rPr>
         <w:t>I</w:t>
       </w:r>
       <w:r>
         <w:rPr>
+          <w:sz w:val="22"/>
+          <w:szCs w:val="22"/>
           <w:lang w:val="en"/>
         </w:rPr>
         <w:t>'m a star</w:t>
@@ -1322,8 +1340,6 @@
         </w:rPr>
         <w:t>character</w:t>
       </w:r>
-      <w:bookmarkStart w:id="0" w:name="_GoBack"/>
-      <w:bookmarkEnd w:id="0"/>
       <w:r>
         <w:rPr>
           <w:rStyle w:val="hps"/>
@@ -1593,51 +1609,67 @@
         <w:spacing w:after="60"/>
         <w:rPr>
           <w:rStyle w:val="hps"/>
+          <w:sz w:val="22"/>
+          <w:szCs w:val="22"/>
           <w:lang w:val="en"/>
         </w:rPr>
       </w:pPr>
       <w:r>
         <w:rPr>
           <w:rStyle w:val="hps"/>
+          <w:sz w:val="22"/>
+          <w:szCs w:val="22"/>
           <w:lang w:val="en"/>
         </w:rPr>
         <w:t>Scene</w:t>
       </w:r>
       <w:r>
         <w:rPr>
-          <w:lang w:val="en"/>
-        </w:rPr>
-        <w:t xml:space="preserve"> </w:t>
-      </w:r>
-      <w:r>
-        <w:rPr>
-          <w:rStyle w:val="hps"/>
+          <w:sz w:val="22"/>
+          <w:szCs w:val="22"/>
+          <w:lang w:val="en"/>
+        </w:rPr>
+        <w:t xml:space="preserve"> </w:t>
+      </w:r>
+      <w:r>
+        <w:rPr>
+          <w:rStyle w:val="hps"/>
+          <w:sz w:val="22"/>
+          <w:szCs w:val="22"/>
           <w:lang w:val="en"/>
         </w:rPr>
         <w:t>II -</w:t>
       </w:r>
       <w:r>
         <w:rPr>
-          <w:lang w:val="en"/>
-        </w:rPr>
-        <w:t xml:space="preserve"> </w:t>
-      </w:r>
-      <w:r>
-        <w:rPr>
-          <w:rStyle w:val="hps"/>
+          <w:sz w:val="22"/>
+          <w:szCs w:val="22"/>
+          <w:lang w:val="en"/>
+        </w:rPr>
+        <w:t xml:space="preserve"> </w:t>
+      </w:r>
+      <w:r>
+        <w:rPr>
+          <w:rStyle w:val="hps"/>
+          <w:sz w:val="22"/>
+          <w:szCs w:val="22"/>
           <w:lang w:val="en"/>
         </w:rPr>
         <w:t>What</w:t>
       </w:r>
       <w:r>
         <w:rPr>
-          <w:lang w:val="en"/>
-        </w:rPr>
-        <w:t xml:space="preserve"> </w:t>
-      </w:r>
-      <w:r>
-        <w:rPr>
-          <w:rStyle w:val="hps"/>
+          <w:sz w:val="22"/>
+          <w:szCs w:val="22"/>
+          <w:lang w:val="en"/>
+        </w:rPr>
+        <w:t xml:space="preserve"> </w:t>
+      </w:r>
+      <w:r>
+        <w:rPr>
+          <w:rStyle w:val="hps"/>
+          <w:sz w:val="22"/>
+          <w:szCs w:val="22"/>
           <w:lang w:val="en"/>
         </w:rPr>
         <w:t xml:space="preserve">are we </w:t>
@@ -1646,6 +1678,8 @@
       <w:r>
         <w:rPr>
           <w:rStyle w:val="hps"/>
+          <w:sz w:val="22"/>
+          <w:szCs w:val="22"/>
           <w:lang w:val="en"/>
         </w:rPr>
         <w:t>gonna</w:t>
@@ -1653,13 +1687,17 @@
       <w:proofErr w:type="spellEnd"/>
       <w:r>
         <w:rPr>
-          <w:lang w:val="en"/>
-        </w:rPr>
-        <w:t xml:space="preserve"> </w:t>
-      </w:r>
-      <w:r>
-        <w:rPr>
-          <w:rStyle w:val="hps"/>
+          <w:sz w:val="22"/>
+          <w:szCs w:val="22"/>
+          <w:lang w:val="en"/>
+        </w:rPr>
+        <w:t xml:space="preserve"> </w:t>
+      </w:r>
+      <w:r>
+        <w:rPr>
+          <w:rStyle w:val="hps"/>
+          <w:sz w:val="22"/>
+          <w:szCs w:val="22"/>
           <w:lang w:val="en"/>
         </w:rPr>
         <w:t xml:space="preserve">tell </w:t>
@@ -1667,6 +1705,8 @@
       <w:r>
         <w:rPr>
           <w:rStyle w:val="hps"/>
+          <w:sz w:val="22"/>
+          <w:szCs w:val="22"/>
           <w:lang w:val="en"/>
         </w:rPr>
         <w:t>her</w:t>
@@ -1674,6 +1714,8 @@
       <w:r>
         <w:rPr>
           <w:rStyle w:val="hps"/>
+          <w:sz w:val="22"/>
+          <w:szCs w:val="22"/>
           <w:lang w:val="en"/>
         </w:rPr>
         <w:t>?</w:t>
@@ -2941,12 +2983,395 @@
         <w:spacing w:after="60"/>
         <w:rPr>
           <w:rStyle w:val="hps"/>
+          <w:sz w:val="22"/>
+          <w:szCs w:val="22"/>
           <w:lang w:val="en"/>
         </w:rPr>
       </w:pPr>
       <w:r>
         <w:rPr>
           <w:rStyle w:val="hps"/>
+          <w:noProof/>
+          <w:sz w:val="20"/>
+          <w:szCs w:val="20"/>
+          <w:lang w:val="en"/>
+        </w:rPr>
+        <mc:AlternateContent>
+          <mc:Choice Requires="wps">
+            <w:drawing>
+              <wp:anchor distT="0" distB="0" distL="114300" distR="114300" simplePos="0" relativeHeight="251659264" behindDoc="0" locked="0" layoutInCell="1" allowOverlap="1" wp14:anchorId="7B02EF1C" wp14:editId="3A9C0DB1">
+                <wp:simplePos x="0" y="0"/>
+                <wp:positionH relativeFrom="column">
+                  <wp:posOffset>2540</wp:posOffset>
+                </wp:positionH>
+                <wp:positionV relativeFrom="paragraph">
+                  <wp:posOffset>43180</wp:posOffset>
+                </wp:positionV>
+                <wp:extent cx="2838450" cy="790575"/>
+                <wp:effectExtent l="0" t="0" r="19050" b="28575"/>
+                <wp:wrapNone/>
+                <wp:docPr id="307" name="Zone de texte 2"/>
+                <wp:cNvGraphicFramePr>
+                  <a:graphicFrameLocks xmlns:a="http://schemas.openxmlformats.org/drawingml/2006/main"/>
+                </wp:cNvGraphicFramePr>
+                <a:graphic xmlns:a="http://schemas.openxmlformats.org/drawingml/2006/main">
+                  <a:graphicData uri="http://schemas.microsoft.com/office/word/2010/wordprocessingShape">
+                    <wps:wsp>
+                      <wps:cNvSpPr txBox="1">
+                        <a:spLocks noChangeArrowheads="1"/>
+                      </wps:cNvSpPr>
+                      <wps:spPr bwMode="auto">
+                        <a:xfrm>
+                          <a:off x="0" y="0"/>
+                          <a:ext cx="2838450" cy="790575"/>
+                        </a:xfrm>
+                        <a:prstGeom prst="rect">
+                          <a:avLst/>
+                        </a:prstGeom>
+                        <a:solidFill>
+                          <a:srgbClr val="FFFFFF"/>
+                        </a:solidFill>
+                        <a:ln w="9525">
+                          <a:gradFill>
+                            <a:gsLst>
+                              <a:gs pos="0">
+                                <a:schemeClr val="accent1">
+                                  <a:tint val="66000"/>
+                                  <a:satMod val="160000"/>
+                                </a:schemeClr>
+                              </a:gs>
+                              <a:gs pos="50000">
+                                <a:schemeClr val="accent1">
+                                  <a:tint val="44500"/>
+                                  <a:satMod val="160000"/>
+                                </a:schemeClr>
+                              </a:gs>
+                              <a:gs pos="100000">
+                                <a:schemeClr val="accent1">
+                                  <a:tint val="23500"/>
+                                  <a:satMod val="160000"/>
+                                </a:schemeClr>
+                              </a:gs>
+                            </a:gsLst>
+                            <a:lin ang="5400000" scaled="0"/>
+                          </a:gradFill>
+                          <a:miter lim="800000"/>
+                          <a:headEnd/>
+                          <a:tailEnd/>
+                        </a:ln>
+                      </wps:spPr>
+                      <wps:txbx>
+                        <w:txbxContent>
+                          <w:p>
+                            <w:pPr>
+                              <w:spacing w:after="0"/>
+                              <w:jc w:val="center"/>
+                              <w:rPr>
+                                <w:b/>
+                                <w:sz w:val="16"/>
+                                <w:szCs w:val="16"/>
+                                <w:lang w:val="en-US"/>
+                              </w:rPr>
+                            </w:pPr>
+                            <w:r>
+                              <w:rPr>
+                                <w:b/>
+                                <w:sz w:val="16"/>
+                                <w:szCs w:val="16"/>
+                                <w:lang w:val="en-US"/>
+                              </w:rPr>
+                              <w:t>Breaking the ice</w:t>
+                            </w:r>
+                          </w:p>
+                          <w:p>
+                            <w:pPr>
+                              <w:spacing w:after="0"/>
+                              <w:rPr>
+                                <w:sz w:val="16"/>
+                                <w:szCs w:val="16"/>
+                                <w:lang w:val="en-US"/>
+                              </w:rPr>
+                            </w:pPr>
+                            <w:r>
+                              <w:rPr>
+                                <w:sz w:val="16"/>
+                                <w:szCs w:val="16"/>
+                                <w:lang w:val="en-US"/>
+                              </w:rPr>
+                              <w:t>“</w:t>
+                            </w:r>
+                            <w:r>
+                              <w:rPr>
+                                <w:sz w:val="16"/>
+                                <w:szCs w:val="16"/>
+                                <w:lang w:val="en-US"/>
+                              </w:rPr>
+                              <w:t xml:space="preserve">Tell me, </w:t>
+                            </w:r>
+                            <w:r>
+                              <w:rPr>
+                                <w:sz w:val="16"/>
+                                <w:szCs w:val="16"/>
+                                <w:lang w:val="en-US"/>
+                              </w:rPr>
+                              <w:t>did you like my show?”</w:t>
+                            </w:r>
+                          </w:p>
+                          <w:p>
+                            <w:pPr>
+                              <w:spacing w:after="0"/>
+                              <w:rPr>
+                                <w:sz w:val="16"/>
+                                <w:szCs w:val="16"/>
+                                <w:lang w:val="en-US"/>
+                              </w:rPr>
+                            </w:pPr>
+                            <w:r>
+                              <w:rPr>
+                                <w:sz w:val="16"/>
+                                <w:szCs w:val="16"/>
+                                <w:lang w:val="en-US"/>
+                              </w:rPr>
+                              <w:t xml:space="preserve">“Do you believe </w:t>
+                            </w:r>
+                            <w:r>
+                              <w:rPr>
+                                <w:sz w:val="16"/>
+                                <w:szCs w:val="16"/>
+                                <w:lang w:val="en-US"/>
+                              </w:rPr>
+                              <w:t>this</w:t>
+                            </w:r>
+                            <w:bookmarkStart w:id="0" w:name="_GoBack"/>
+                            <w:bookmarkEnd w:id="0"/>
+                            <w:r>
+                              <w:rPr>
+                                <w:sz w:val="16"/>
+                                <w:szCs w:val="16"/>
+                                <w:lang w:val="en-US"/>
+                              </w:rPr>
+                              <w:t xml:space="preserve"> gossip on my private life?”</w:t>
+                            </w:r>
+                          </w:p>
+                          <w:p>
+                            <w:pPr>
+                              <w:spacing w:after="0"/>
+                              <w:rPr>
+                                <w:sz w:val="16"/>
+                                <w:szCs w:val="16"/>
+                                <w:lang w:val="en-US"/>
+                              </w:rPr>
+                            </w:pPr>
+                            <w:r>
+                              <w:rPr>
+                                <w:sz w:val="16"/>
+                                <w:szCs w:val="16"/>
+                                <w:lang w:val="en-US"/>
+                              </w:rPr>
+                              <w:t>“Do you think I should stay with Brad?”</w:t>
+                            </w:r>
+                          </w:p>
+                          <w:p>
+                            <w:pPr>
+                              <w:spacing w:after="0"/>
+                              <w:rPr>
+                                <w:sz w:val="16"/>
+                                <w:szCs w:val="16"/>
+                                <w:lang w:val="en-US"/>
+                              </w:rPr>
+                            </w:pPr>
+                            <w:r>
+                              <w:rPr>
+                                <w:sz w:val="16"/>
+                                <w:szCs w:val="16"/>
+                                <w:lang w:val="en-US"/>
+                              </w:rPr>
+                              <w:t>“I hate the way this reality show spoke about me, and you?”</w:t>
+                            </w:r>
+                          </w:p>
+                          <w:p>
+                            <w:pPr>
+                              <w:spacing w:after="0"/>
+                              <w:rPr>
+                                <w:sz w:val="16"/>
+                                <w:szCs w:val="16"/>
+                                <w:lang w:val="en-US"/>
+                              </w:rPr>
+                            </w:pPr>
+                          </w:p>
+                        </w:txbxContent>
+                      </wps:txbx>
+                      <wps:bodyPr rot="0" vert="horz" wrap="square" lIns="91440" tIns="45720" rIns="91440" bIns="45720" anchor="t" anchorCtr="0">
+                        <a:noAutofit/>
+                      </wps:bodyPr>
+                    </wps:wsp>
+                  </a:graphicData>
+                </a:graphic>
+                <wp14:sizeRelH relativeFrom="margin">
+                  <wp14:pctWidth>0</wp14:pctWidth>
+                </wp14:sizeRelH>
+                <wp14:sizeRelV relativeFrom="margin">
+                  <wp14:pctHeight>0</wp14:pctHeight>
+                </wp14:sizeRelV>
+              </wp:anchor>
+            </w:drawing>
+          </mc:Choice>
+          <mc:Fallback>
+            <w:pict>
+              <v:shapetype id="_x0000_t202" coordsize="21600,21600" o:spt="202" path="m,l,21600r21600,l21600,xe">
+                <v:stroke joinstyle="miter"/>
+                <v:path gradientshapeok="t" o:connecttype="rect"/>
+              </v:shapetype>
+              <v:shape id="Zone de texte 2" o:spid="_x0000_s1026" type="#_x0000_t202" style="position:absolute;margin-left:.2pt;margin-top:3.4pt;width:223.5pt;height:62.25pt;z-index:251659264;visibility:visible;mso-wrap-style:square;mso-width-percent:0;mso-height-percent:0;mso-wrap-distance-left:9pt;mso-wrap-distance-top:0;mso-wrap-distance-right:9pt;mso-wrap-distance-bottom:0;mso-position-horizontal:absolute;mso-position-horizontal-relative:text;mso-position-vertical:absolute;mso-position-vertical-relative:text;mso-width-percent:0;mso-height-percent:0;mso-width-relative:margin;mso-height-relative:margin;v-text-anchor:top" o:gfxdata="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">
+                <v:textbox>
+                  <w:txbxContent>
+                    <w:p>
+                      <w:pPr>
+                        <w:spacing w:after="0"/>
+                        <w:jc w:val="center"/>
+                        <w:rPr>
+                          <w:b/>
+                          <w:sz w:val="16"/>
+                          <w:szCs w:val="16"/>
+                          <w:lang w:val="en-US"/>
+                        </w:rPr>
+                      </w:pPr>
+                      <w:r>
+                        <w:rPr>
+                          <w:b/>
+                          <w:sz w:val="16"/>
+                          <w:szCs w:val="16"/>
+                          <w:lang w:val="en-US"/>
+                        </w:rPr>
+                        <w:t>Breaking the ice</w:t>
+                      </w:r>
+                    </w:p>
+                    <w:p>
+                      <w:pPr>
+                        <w:spacing w:after="0"/>
+                        <w:rPr>
+                          <w:sz w:val="16"/>
+                          <w:szCs w:val="16"/>
+                          <w:lang w:val="en-US"/>
+                        </w:rPr>
+                      </w:pPr>
+                      <w:r>
+                        <w:rPr>
+                          <w:sz w:val="16"/>
+                          <w:szCs w:val="16"/>
+                          <w:lang w:val="en-US"/>
+                        </w:rPr>
+                        <w:t>“</w:t>
+                      </w:r>
+                      <w:r>
+                        <w:rPr>
+                          <w:sz w:val="16"/>
+                          <w:szCs w:val="16"/>
+                          <w:lang w:val="en-US"/>
+                        </w:rPr>
+                        <w:t xml:space="preserve">Tell me, </w:t>
+                      </w:r>
+                      <w:r>
+                        <w:rPr>
+                          <w:sz w:val="16"/>
+                          <w:szCs w:val="16"/>
+                          <w:lang w:val="en-US"/>
+                        </w:rPr>
+                        <w:t>did you like my show?”</w:t>
+                      </w:r>
+                    </w:p>
+                    <w:p>
+                      <w:pPr>
+                        <w:spacing w:after="0"/>
+                        <w:rPr>
+                          <w:sz w:val="16"/>
+                          <w:szCs w:val="16"/>
+                          <w:lang w:val="en-US"/>
+                        </w:rPr>
+                      </w:pPr>
+                      <w:r>
+                        <w:rPr>
+                          <w:sz w:val="16"/>
+                          <w:szCs w:val="16"/>
+                          <w:lang w:val="en-US"/>
+                        </w:rPr>
+                        <w:t xml:space="preserve">“Do you believe </w:t>
+                      </w:r>
+                      <w:r>
+                        <w:rPr>
+                          <w:sz w:val="16"/>
+                          <w:szCs w:val="16"/>
+                          <w:lang w:val="en-US"/>
+                        </w:rPr>
+                        <w:t>this</w:t>
+                      </w:r>
+                      <w:bookmarkStart w:id="1" w:name="_GoBack"/>
+                      <w:bookmarkEnd w:id="1"/>
+                      <w:r>
+                        <w:rPr>
+                          <w:sz w:val="16"/>
+                          <w:szCs w:val="16"/>
+                          <w:lang w:val="en-US"/>
+                        </w:rPr>
+                        <w:t xml:space="preserve"> gossip on my private life?”</w:t>
+                      </w:r>
+                    </w:p>
+                    <w:p>
+                      <w:pPr>
+                        <w:spacing w:after="0"/>
+                        <w:rPr>
+                          <w:sz w:val="16"/>
+                          <w:szCs w:val="16"/>
+                          <w:lang w:val="en-US"/>
+                        </w:rPr>
+                      </w:pPr>
+                      <w:r>
+                        <w:rPr>
+                          <w:sz w:val="16"/>
+                          <w:szCs w:val="16"/>
+                          <w:lang w:val="en-US"/>
+                        </w:rPr>
+                        <w:t>“Do you think I should stay with Brad?”</w:t>
+                      </w:r>
+                    </w:p>
+                    <w:p>
+                      <w:pPr>
+                        <w:spacing w:after="0"/>
+                        <w:rPr>
+                          <w:sz w:val="16"/>
+                          <w:szCs w:val="16"/>
+                          <w:lang w:val="en-US"/>
+                        </w:rPr>
+                      </w:pPr>
+                      <w:r>
+                        <w:rPr>
+                          <w:sz w:val="16"/>
+                          <w:szCs w:val="16"/>
+                          <w:lang w:val="en-US"/>
+                        </w:rPr>
+                        <w:t>“I hate the way this reality show spoke about me, and you?”</w:t>
+                      </w:r>
+                    </w:p>
+                    <w:p>
+                      <w:pPr>
+                        <w:spacing w:after="0"/>
+                        <w:rPr>
+                          <w:sz w:val="16"/>
+                          <w:szCs w:val="16"/>
+                          <w:lang w:val="en-US"/>
+                        </w:rPr>
+                      </w:pPr>
+                    </w:p>
+                  </w:txbxContent>
+                </v:textbox>
+              </v:shape>
+            </w:pict>
+          </mc:Fallback>
+        </mc:AlternateContent>
+      </w:r>
+      <w:r>
+        <w:rPr>
+          <w:rStyle w:val="hps"/>
           <w:lang w:val="en"/>
         </w:rPr>
         <w:br w:type="column"/>
@@ -2954,6 +3379,8 @@
       <w:r>
         <w:rPr>
           <w:rStyle w:val="hps"/>
+          <w:sz w:val="22"/>
+          <w:szCs w:val="22"/>
           <w:lang w:val="en"/>
         </w:rPr>
         <w:lastRenderedPageBreak/>
@@ -2961,39 +3388,51 @@
       </w:r>
       <w:r>
         <w:rPr>
-          <w:lang w:val="en"/>
-        </w:rPr>
-        <w:t xml:space="preserve"> </w:t>
-      </w:r>
-      <w:r>
-        <w:rPr>
-          <w:rStyle w:val="hps"/>
+          <w:sz w:val="22"/>
+          <w:szCs w:val="22"/>
+          <w:lang w:val="en"/>
+        </w:rPr>
+        <w:t xml:space="preserve"> </w:t>
+      </w:r>
+      <w:r>
+        <w:rPr>
+          <w:rStyle w:val="hps"/>
+          <w:sz w:val="22"/>
+          <w:szCs w:val="22"/>
           <w:lang w:val="en"/>
         </w:rPr>
         <w:t>III -</w:t>
       </w:r>
       <w:r>
         <w:rPr>
-          <w:lang w:val="en"/>
-        </w:rPr>
-        <w:t xml:space="preserve"> </w:t>
-      </w:r>
-      <w:r>
-        <w:rPr>
-          <w:rStyle w:val="hps"/>
+          <w:sz w:val="22"/>
+          <w:szCs w:val="22"/>
+          <w:lang w:val="en"/>
+        </w:rPr>
+        <w:t xml:space="preserve"> </w:t>
+      </w:r>
+      <w:r>
+        <w:rPr>
+          <w:rStyle w:val="hps"/>
+          <w:sz w:val="22"/>
+          <w:szCs w:val="22"/>
           <w:lang w:val="en"/>
         </w:rPr>
         <w:t>Chit</w:t>
       </w:r>
       <w:r>
         <w:rPr>
-          <w:lang w:val="en"/>
-        </w:rPr>
-        <w:t xml:space="preserve"> </w:t>
-      </w:r>
-      <w:r>
-        <w:rPr>
-          <w:rStyle w:val="hps"/>
+          <w:sz w:val="22"/>
+          <w:szCs w:val="22"/>
+          <w:lang w:val="en"/>
+        </w:rPr>
+        <w:t xml:space="preserve"> </w:t>
+      </w:r>
+      <w:r>
+        <w:rPr>
+          <w:rStyle w:val="hps"/>
+          <w:sz w:val="22"/>
+          <w:szCs w:val="22"/>
           <w:lang w:val="en"/>
         </w:rPr>
         <w:t>Chat</w:t>
@@ -3177,7 +3616,34 @@
           <w:szCs w:val="20"/>
           <w:lang w:val="en"/>
         </w:rPr>
-        <w:t>the group.</w:t>
+        <w:t xml:space="preserve">a </w:t>
+      </w:r>
+      <w:r>
+        <w:rPr>
+          <w:rStyle w:val="hps"/>
+          <w:sz w:val="20"/>
+          <w:szCs w:val="20"/>
+          <w:lang w:val="en"/>
+        </w:rPr>
+        <w:t>group</w:t>
+      </w:r>
+      <w:r>
+        <w:rPr>
+          <w:rStyle w:val="hps"/>
+          <w:sz w:val="20"/>
+          <w:szCs w:val="20"/>
+          <w:lang w:val="en"/>
+        </w:rPr>
+        <w:t xml:space="preserve"> of fans</w:t>
+      </w:r>
+      <w:r>
+        <w:rPr>
+          <w:rStyle w:val="hps"/>
+          <w:sz w:val="20"/>
+          <w:szCs w:val="20"/>
+          <w:lang w:val="en"/>
+        </w:rPr>
+        <w:t>.</w:t>
       </w:r>
     </w:p>
     <w:p>
@@ -3467,7 +3933,70 @@
           <w:szCs w:val="20"/>
           <w:lang w:val="en"/>
         </w:rPr>
-        <w:t xml:space="preserve"> even if not asked a question.</w:t>
+        <w:t xml:space="preserve"> even if not asked a question</w:t>
+      </w:r>
+      <w:r>
+        <w:rPr>
+          <w:rStyle w:val="hps"/>
+          <w:sz w:val="20"/>
+          <w:szCs w:val="20"/>
+          <w:lang w:val="en"/>
+        </w:rPr>
+        <w:t>,</w:t>
+      </w:r>
+      <w:r>
+        <w:rPr>
+          <w:rStyle w:val="hps"/>
+          <w:sz w:val="20"/>
+          <w:szCs w:val="20"/>
+          <w:lang w:val="en"/>
+        </w:rPr>
+        <w:t xml:space="preserve"> but</w:t>
+      </w:r>
+      <w:r>
+        <w:rPr>
+          <w:rStyle w:val="hps"/>
+          <w:sz w:val="20"/>
+          <w:szCs w:val="20"/>
+          <w:lang w:val="en"/>
+        </w:rPr>
+        <w:t xml:space="preserve"> in this case</w:t>
+      </w:r>
+      <w:r>
+        <w:rPr>
+          <w:rStyle w:val="hps"/>
+          <w:sz w:val="20"/>
+          <w:szCs w:val="20"/>
+          <w:lang w:val="en"/>
+        </w:rPr>
+        <w:t xml:space="preserve"> he</w:t>
+      </w:r>
+      <w:r>
+        <w:rPr>
+          <w:rStyle w:val="hps"/>
+          <w:sz w:val="20"/>
+          <w:szCs w:val="20"/>
+          <w:lang w:val="en"/>
+        </w:rPr>
+        <w:t>/she</w:t>
+      </w:r>
+      <w:r>
+        <w:rPr>
+          <w:rStyle w:val="hps"/>
+          <w:sz w:val="20"/>
+          <w:szCs w:val="20"/>
+          <w:lang w:val="en"/>
+        </w:rPr>
+        <w:t xml:space="preserve"> won’t be able to put a paper down at the end of the round</w:t>
+      </w:r>
+      <w:r>
+        <w:rPr>
+          <w:rStyle w:val="hps"/>
+          <w:sz w:val="20"/>
+          <w:szCs w:val="20"/>
+          <w:lang w:val="en"/>
+        </w:rPr>
+        <w:t>.</w:t>
       </w:r>
     </w:p>
     <w:p>
@@ -3672,7 +4201,34 @@
           <w:szCs w:val="20"/>
           <w:lang w:val="en"/>
         </w:rPr>
-        <w:t>each player who</w:t>
+        <w:t xml:space="preserve">each </w:t>
+      </w:r>
+      <w:r>
+        <w:rPr>
+          <w:rStyle w:val="hps"/>
+          <w:sz w:val="20"/>
+          <w:szCs w:val="20"/>
+          <w:lang w:val="en"/>
+        </w:rPr>
+        <w:t>interrogated</w:t>
+      </w:r>
+      <w:r>
+        <w:rPr>
+          <w:rStyle w:val="hps"/>
+          <w:sz w:val="20"/>
+          <w:szCs w:val="20"/>
+          <w:lang w:val="en"/>
+        </w:rPr>
+        <w:t xml:space="preserve"> </w:t>
+      </w:r>
+      <w:r>
+        <w:rPr>
+          <w:rStyle w:val="hps"/>
+          <w:sz w:val="20"/>
+          <w:szCs w:val="20"/>
+          <w:lang w:val="en"/>
+        </w:rPr>
+        <w:t>player who</w:t>
       </w:r>
       <w:r>
         <w:rPr>
@@ -3763,7 +4319,7 @@
           <w:szCs w:val="20"/>
           <w:lang w:val="en"/>
         </w:rPr>
-        <w:t>the paper</w:t>
+        <w:t>it</w:t>
       </w:r>
       <w:r>
         <w:rPr>
@@ -3806,16 +4362,16 @@
           <w:szCs w:val="20"/>
           <w:lang w:val="en"/>
         </w:rPr>
-        <w:t xml:space="preserve">in front of him </w:t>
-      </w:r>
-      <w:r>
-        <w:rPr>
-          <w:rStyle w:val="hps"/>
-          <w:sz w:val="20"/>
-          <w:szCs w:val="20"/>
-          <w:lang w:val="en"/>
-        </w:rPr>
-        <w:t xml:space="preserve">/ her </w:t>
+        <w:t>in front of him</w:t>
+      </w:r>
+      <w:r>
+        <w:rPr>
+          <w:rStyle w:val="hps"/>
+          <w:sz w:val="20"/>
+          <w:szCs w:val="20"/>
+          <w:lang w:val="en"/>
+        </w:rPr>
+        <w:t xml:space="preserve">/her </w:t>
       </w:r>
       <w:r>
         <w:rPr>
@@ -3848,16 +4404,7 @@
           <w:szCs w:val="20"/>
           <w:lang w:val="en"/>
         </w:rPr>
-        <w:t xml:space="preserve"> one per </w:t>
-      </w:r>
-      <w:r>
-        <w:rPr>
-          <w:rStyle w:val="hps"/>
-          <w:sz w:val="20"/>
-          <w:szCs w:val="20"/>
-          <w:lang w:val="en"/>
-        </w:rPr>
-        <w:t>round</w:t>
+        <w:t xml:space="preserve"> one</w:t>
       </w:r>
       <w:r>
         <w:rPr>
@@ -3875,38 +4422,50 @@
         <w:spacing w:after="60"/>
         <w:rPr>
           <w:rStyle w:val="hps"/>
+          <w:sz w:val="22"/>
+          <w:szCs w:val="22"/>
           <w:lang w:val="en"/>
         </w:rPr>
       </w:pPr>
       <w:r>
         <w:rPr>
           <w:rStyle w:val="hps"/>
+          <w:sz w:val="22"/>
+          <w:szCs w:val="22"/>
           <w:lang w:val="en"/>
         </w:rPr>
         <w:t>Stage</w:t>
       </w:r>
       <w:r>
         <w:rPr>
-          <w:lang w:val="en"/>
-        </w:rPr>
-        <w:t xml:space="preserve"> </w:t>
-      </w:r>
-      <w:r>
-        <w:rPr>
-          <w:rStyle w:val="hps"/>
+          <w:sz w:val="22"/>
+          <w:szCs w:val="22"/>
+          <w:lang w:val="en"/>
+        </w:rPr>
+        <w:t xml:space="preserve"> </w:t>
+      </w:r>
+      <w:r>
+        <w:rPr>
+          <w:rStyle w:val="hps"/>
+          <w:sz w:val="22"/>
+          <w:szCs w:val="22"/>
           <w:lang w:val="en"/>
         </w:rPr>
         <w:t>IV -</w:t>
       </w:r>
       <w:r>
         <w:rPr>
-          <w:lang w:val="en"/>
-        </w:rPr>
-        <w:t xml:space="preserve"> </w:t>
-      </w:r>
-      <w:r>
-        <w:rPr>
-          <w:rStyle w:val="hps"/>
+          <w:sz w:val="22"/>
+          <w:szCs w:val="22"/>
+          <w:lang w:val="en"/>
+        </w:rPr>
+        <w:t xml:space="preserve"> </w:t>
+      </w:r>
+      <w:r>
+        <w:rPr>
+          <w:rStyle w:val="hps"/>
+          <w:sz w:val="22"/>
+          <w:szCs w:val="22"/>
           <w:lang w:val="en"/>
         </w:rPr>
         <w:t>The curtain falls</w:t>
@@ -5481,40 +6040,20 @@
       </w:rPr>
       <w:t xml:space="preserve"> </w:t>
     </w:r>
-    <w:r>
-      <w:fldChar w:fldCharType="begin"/>
-    </w:r>
-    <w:r>
-      <w:rPr>
-        <w:lang w:val="en-US"/>
-      </w:rPr>
-      <w:instrText xml:space="preserve"> HYPERLINK "http://navros.deviantart.com/art/stalker-20536621" </w:instrText>
-    </w:r>
-    <w:r>
-      <w:fldChar w:fldCharType="separate"/>
-    </w:r>
-    <w:proofErr w:type="spellStart"/>
-    <w:r>
-      <w:rPr>
-        <w:rStyle w:val="Lienhypertexte"/>
-        <w:i/>
-        <w:sz w:val="16"/>
-        <w:szCs w:val="16"/>
-        <w:lang w:val="en-US"/>
-      </w:rPr>
-      <w:t>Navros</w:t>
-    </w:r>
-    <w:proofErr w:type="spellEnd"/>
-    <w:r>
-      <w:rPr>
-        <w:rStyle w:val="Lienhypertexte"/>
-        <w:i/>
-        <w:sz w:val="16"/>
-        <w:szCs w:val="16"/>
-        <w:lang w:val="en-US"/>
-      </w:rPr>
-      <w:fldChar w:fldCharType="end"/>
-    </w:r>
+    <w:hyperlink r:id="rId2" w:history="1">
+      <w:proofErr w:type="spellStart"/>
+      <w:r>
+        <w:rPr>
+          <w:rStyle w:val="Lienhypertexte"/>
+          <w:i/>
+          <w:sz w:val="16"/>
+          <w:szCs w:val="16"/>
+          <w:lang w:val="en-US"/>
+        </w:rPr>
+        <w:t>Navros</w:t>
+      </w:r>
+      <w:proofErr w:type="spellEnd"/>
+    </w:hyperlink>
     <w:r>
       <w:rPr>
         <w:i/>
@@ -5586,7 +6125,7 @@
       </w:rPr>
       <w:t xml:space="preserve"> </w:t>
     </w:r>
-    <w:hyperlink r:id="rId2" w:history="1">
+    <w:hyperlink r:id="rId3" w:history="1">
       <w:r>
         <w:rPr>
           <w:rStyle w:val="Lienhypertexte"/>
@@ -6855,7 +7394,7 @@
 </file>
 
 <file path=customXml/itemProps1.xml><?xml version="1.0" encoding="utf-8"?>
-<ds:datastoreItem xmlns:ds="http://schemas.openxmlformats.org/officeDocument/2006/customXml" ds:itemID="{517676A1-224D-4E51-B63E-9AD1DCF83D02}">
+<ds:datastoreItem xmlns:ds="http://schemas.openxmlformats.org/officeDocument/2006/customXml" ds:itemID="{CF268BCF-BCB7-4E21-97AF-561CCBD6A156}">
   <ds:schemaRefs>
     <ds:schemaRef ds:uri="http://schemas.openxmlformats.org/officeDocument/2006/bibliography"/>
   </ds:schemaRefs>

</xml_diff>